<commit_message>
Collection updates, tests and spec
</commit_message>
<xml_diff>
--- a/specs/modules/Collection.docx
+++ b/specs/modules/Collection.docx
@@ -81,13 +81,7 @@
         <w:rPr>
           <w:b/>
         </w:rPr>
-        <w:t>1</w:t>
-      </w:r>
-      <w:r>
-        <w:rPr>
-          <w:b/>
-        </w:rPr>
-        <w:t>6</w:t>
+        <w:t>27</w:t>
       </w:r>
       <w:r>
         <w:rPr>
@@ -107,10 +101,10 @@
         <w:tab/>
       </w:r>
       <w:r>
-        <w:t>Interface</w:t>
-      </w:r>
-      <w:r>
         <w:t xml:space="preserve"> </w:t>
+      </w:r>
+      <w:r>
+        <w:t>Class</w:t>
       </w:r>
     </w:p>
     <w:p>
@@ -122,10 +116,13 @@
         <w:t>collection</w:t>
       </w:r>
       <w:r>
-        <w:t xml:space="preserve"> object is the </w:t>
-      </w:r>
-      <w:r>
-        <w:t>interface definition</w:t>
+        <w:t xml:space="preserve"> object is </w:t>
+      </w:r>
+      <w:r>
+        <w:t>the</w:t>
+      </w:r>
+      <w:r>
+        <w:t xml:space="preserve"> definition</w:t>
       </w:r>
       <w:r>
         <w:t xml:space="preserve"> for</w:t>
@@ -141,16 +138,664 @@
       </w:r>
       <w:r>
         <w:t xml:space="preserve"> </w:t>
+      </w:r>
+      <w:r>
+        <w:t xml:space="preserve"> A collection consists of a data store representation and optionally a schema and one or more indices.</w:t>
+      </w:r>
+    </w:p>
+    <w:p/>
+    <w:p>
+      <w:pPr>
+        <w:pStyle w:val="Heading2"/>
+      </w:pPr>
+      <w:r>
+        <w:t>1.1</w:t>
+      </w:r>
+      <w:r>
+        <w:tab/>
+        <w:t>Fields</w:t>
+      </w:r>
+      <w:r>
+        <w:br/>
+      </w:r>
+    </w:p>
+    <w:p>
+      <w:r>
+        <w:t>The base class defines the following fields:</w:t>
+      </w:r>
+    </w:p>
+    <w:p>
+      <w:proofErr w:type="gramStart"/>
+      <w:r>
+        <w:rPr>
+          <w:color w:val="0070C0"/>
+        </w:rPr>
+        <w:t>private</w:t>
+      </w:r>
+      <w:proofErr w:type="gramEnd"/>
+      <w:r>
+        <w:rPr>
+          <w:color w:val="0070C0"/>
+        </w:rPr>
+        <w:t xml:space="preserve"> String </w:t>
+      </w:r>
+      <w:r>
+        <w:rPr>
+          <w:color w:val="0070C0"/>
+        </w:rPr>
+        <w:tab/>
+        <w:t xml:space="preserve">  </w:t>
+      </w:r>
+      <w:proofErr w:type="spellStart"/>
+      <w:r>
+        <w:rPr>
+          <w:color w:val="0070C0"/>
+        </w:rPr>
+        <w:t>collectionName</w:t>
+      </w:r>
+      <w:proofErr w:type="spellEnd"/>
+      <w:r>
+        <w:rPr>
+          <w:color w:val="0070C0"/>
+        </w:rPr>
+        <w:t>;</w:t>
+      </w:r>
+      <w:r>
+        <w:tab/>
+      </w:r>
+      <w:r>
+        <w:rPr>
+          <w:color w:val="00B050"/>
+        </w:rPr>
+        <w:t>// Name of the Collection</w:t>
+      </w:r>
+    </w:p>
+    <w:p>
+      <w:pPr>
+        <w:rPr>
+          <w:color w:val="404040" w:themeColor="text1" w:themeTint="BF"/>
+        </w:rPr>
+      </w:pPr>
+      <w:r>
+        <w:t>This field is the name of the collection.</w:t>
+      </w:r>
+      <w:r>
+        <w:tab/>
+      </w:r>
+    </w:p>
+    <w:p>
+      <w:proofErr w:type="gramStart"/>
+      <w:r>
+        <w:rPr>
+          <w:color w:val="0070C0"/>
+        </w:rPr>
+        <w:t>private</w:t>
+      </w:r>
+      <w:proofErr w:type="gramEnd"/>
+      <w:r>
+        <w:rPr>
+          <w:color w:val="0070C0"/>
+        </w:rPr>
+        <w:t xml:space="preserve"> </w:t>
+      </w:r>
+      <w:proofErr w:type="spellStart"/>
+      <w:r>
+        <w:rPr>
+          <w:color w:val="0070C0"/>
+        </w:rPr>
+        <w:t>DataStore</w:t>
+      </w:r>
+      <w:proofErr w:type="spellEnd"/>
+      <w:r>
+        <w:rPr>
+          <w:color w:val="0070C0"/>
+        </w:rPr>
+        <w:t xml:space="preserve"> store;</w:t>
+      </w:r>
+      <w:r>
+        <w:rPr>
+          <w:color w:val="0070C0"/>
+        </w:rPr>
+        <w:tab/>
+      </w:r>
+      <w:r>
+        <w:tab/>
+      </w:r>
+      <w:r>
+        <w:tab/>
+      </w:r>
+      <w:r>
+        <w:rPr>
+          <w:color w:val="00B050"/>
+        </w:rPr>
+        <w:t>// Data Store for collection</w:t>
+      </w:r>
+    </w:p>
+    <w:p>
+      <w:pPr>
+        <w:tabs>
+          <w:tab w:val="center" w:pos="4680"/>
+        </w:tabs>
+      </w:pPr>
+      <w:r>
+        <w:t>This field is the data store representation for the collection.</w:t>
+      </w:r>
+    </w:p>
+    <w:p>
+      <w:proofErr w:type="gramStart"/>
+      <w:r>
+        <w:rPr>
+          <w:color w:val="0070C0"/>
+        </w:rPr>
+        <w:t>private</w:t>
+      </w:r>
+      <w:proofErr w:type="gramEnd"/>
+      <w:r>
+        <w:rPr>
+          <w:color w:val="0070C0"/>
+        </w:rPr>
+        <w:t xml:space="preserve"> Schema </w:t>
+      </w:r>
+      <w:r>
+        <w:rPr>
+          <w:color w:val="0070C0"/>
+        </w:rPr>
+        <w:tab/>
+        <w:t xml:space="preserve">  </w:t>
+      </w:r>
+      <w:proofErr w:type="spellStart"/>
+      <w:r>
+        <w:rPr>
+          <w:color w:val="0070C0"/>
+        </w:rPr>
+        <w:t>schema</w:t>
+      </w:r>
+      <w:proofErr w:type="spellEnd"/>
+      <w:r>
+        <w:rPr>
+          <w:color w:val="0070C0"/>
+        </w:rPr>
+        <w:t>;</w:t>
+      </w:r>
+      <w:r>
+        <w:tab/>
+      </w:r>
+      <w:r>
+        <w:tab/>
+      </w:r>
+      <w:r>
+        <w:rPr>
+          <w:color w:val="00B050"/>
+        </w:rPr>
+        <w:t>// Schema associated with the collection</w:t>
+      </w:r>
+    </w:p>
+    <w:p>
+      <w:r>
+        <w:t>This field, if non-null, is the schema associated with the collection.</w:t>
+      </w:r>
+    </w:p>
+    <w:p>
+      <w:pPr>
+        <w:rPr>
+          <w:color w:val="00B050"/>
+        </w:rPr>
+      </w:pPr>
+      <w:proofErr w:type="spellStart"/>
+      <w:proofErr w:type="gramStart"/>
+      <w:r>
+        <w:rPr>
+          <w:color w:val="0070C0"/>
+        </w:rPr>
+        <w:t>private</w:t>
+      </w:r>
+      <w:r>
+        <w:rPr>
+          <w:color w:val="0070C0"/>
+        </w:rPr>
+        <w:t>ArrayList</w:t>
+      </w:r>
+      <w:proofErr w:type="spellEnd"/>
+      <w:r>
+        <w:rPr>
+          <w:color w:val="0070C0"/>
+        </w:rPr>
+        <w:t>&lt;</w:t>
+      </w:r>
+      <w:proofErr w:type="gramEnd"/>
+      <w:r>
+        <w:rPr>
+          <w:color w:val="0070C0"/>
+        </w:rPr>
+        <w:t>Index</w:t>
+      </w:r>
+      <w:r>
+        <w:rPr>
+          <w:color w:val="0070C0"/>
+        </w:rPr>
+        <w:t>&gt;   indices</w:t>
+      </w:r>
+      <w:r>
+        <w:rPr>
+          <w:color w:val="0070C0"/>
+        </w:rPr>
+        <w:t>;</w:t>
+      </w:r>
+      <w:r>
+        <w:rPr>
+          <w:color w:val="0070C0"/>
+        </w:rPr>
+        <w:tab/>
+      </w:r>
+      <w:r>
+        <w:rPr>
+          <w:color w:val="00B050"/>
+        </w:rPr>
+        <w:t>// Index(s) for collection</w:t>
+      </w:r>
+    </w:p>
+    <w:p>
+      <w:pPr>
+        <w:rPr>
+          <w:color w:val="404040" w:themeColor="text1" w:themeTint="BF"/>
+        </w:rPr>
+      </w:pPr>
+      <w:proofErr w:type="gramStart"/>
+      <w:r>
+        <w:rPr>
+          <w:color w:val="404040" w:themeColor="text1" w:themeTint="BF"/>
+        </w:rPr>
+        <w:t xml:space="preserve">This field, </w:t>
+      </w:r>
+      <w:r>
+        <w:rPr>
+          <w:color w:val="404040" w:themeColor="text1" w:themeTint="BF"/>
+        </w:rPr>
+        <w:t>if non-null, are</w:t>
+      </w:r>
+      <w:proofErr w:type="gramEnd"/>
+      <w:r>
+        <w:rPr>
+          <w:color w:val="404040" w:themeColor="text1" w:themeTint="BF"/>
+        </w:rPr>
+        <w:t xml:space="preserve"> the indices for the collection.</w:t>
+      </w:r>
+    </w:p>
+    <w:p>
+      <w:pPr>
+        <w:pStyle w:val="Heading2"/>
+      </w:pPr>
+      <w:r>
+        <w:t>1.</w:t>
+      </w:r>
+      <w:r>
+        <w:t>2</w:t>
+      </w:r>
+      <w:r>
+        <w:tab/>
+        <w:t>Methods</w:t>
+      </w:r>
+      <w:r>
+        <w:br/>
+      </w:r>
+    </w:p>
+    <w:p>
+      <w:r>
+        <w:t>This</w:t>
+      </w:r>
+      <w:r>
+        <w:t xml:space="preserve"> class contains the following implemented methods</w:t>
+      </w:r>
+      <w:r>
+        <w:t>:</w:t>
+      </w:r>
+    </w:p>
+    <w:p>
+      <w:pPr>
+        <w:rPr>
+          <w:b/>
+          <w:i/>
+        </w:rPr>
+      </w:pPr>
+      <w:r>
+        <w:rPr>
+          <w:b/>
+          <w:i/>
+        </w:rPr>
+        <w:t>Constructor</w:t>
+      </w:r>
+    </w:p>
+    <w:p>
+      <w:pPr>
+        <w:rPr>
+          <w:color w:val="0070C0"/>
+        </w:rPr>
+      </w:pPr>
+      <w:proofErr w:type="gramStart"/>
+      <w:r>
+        <w:rPr>
+          <w:color w:val="0070C0"/>
+        </w:rPr>
+        <w:t>public</w:t>
+      </w:r>
+      <w:proofErr w:type="gramEnd"/>
+      <w:r>
+        <w:rPr>
+          <w:color w:val="0070C0"/>
+        </w:rPr>
+        <w:t xml:space="preserve"> Collection( String </w:t>
+      </w:r>
+      <w:proofErr w:type="spellStart"/>
+      <w:r>
+        <w:rPr>
+          <w:color w:val="0070C0"/>
+        </w:rPr>
+        <w:t>collectionName</w:t>
+      </w:r>
+      <w:proofErr w:type="spellEnd"/>
+      <w:r>
+        <w:rPr>
+          <w:color w:val="0070C0"/>
+        </w:rPr>
+        <w:t xml:space="preserve"> )</w:t>
+      </w:r>
+      <w:r>
+        <w:rPr>
+          <w:color w:val="0070C0"/>
+        </w:rPr>
+        <w:t>;</w:t>
+      </w:r>
+    </w:p>
+    <w:p>
+      <w:pPr>
+        <w:rPr>
+          <w:color w:val="000000" w:themeColor="text1"/>
+        </w:rPr>
+      </w:pPr>
+      <w:proofErr w:type="gramStart"/>
+      <w:r>
+        <w:rPr>
+          <w:color w:val="000000" w:themeColor="text1"/>
+        </w:rPr>
+        <w:t xml:space="preserve">The constructor for instantiating </w:t>
+      </w:r>
+      <w:r>
+        <w:rPr>
+          <w:color w:val="000000" w:themeColor="text1"/>
+        </w:rPr>
+        <w:t>a</w:t>
+      </w:r>
+      <w:r>
+        <w:rPr>
+          <w:color w:val="000000" w:themeColor="text1"/>
+        </w:rPr>
+        <w:t xml:space="preserve"> collection object.</w:t>
+      </w:r>
+      <w:proofErr w:type="gramEnd"/>
+      <w:r>
+        <w:rPr>
+          <w:color w:val="000000" w:themeColor="text1"/>
+        </w:rPr>
+        <w:t xml:space="preserve"> The parameter </w:t>
+      </w:r>
+      <w:proofErr w:type="spellStart"/>
+      <w:r>
+        <w:rPr>
+          <w:color w:val="000000" w:themeColor="text1"/>
+        </w:rPr>
+        <w:t>collectionName</w:t>
+      </w:r>
+      <w:proofErr w:type="spellEnd"/>
+      <w:r>
+        <w:rPr>
+          <w:color w:val="000000" w:themeColor="text1"/>
+        </w:rPr>
+        <w:t xml:space="preserve"> is the name of the collection.</w:t>
+      </w:r>
+    </w:p>
+    <w:p>
+      <w:pPr>
+        <w:rPr>
+          <w:b/>
+          <w:i/>
+        </w:rPr>
+      </w:pPr>
+    </w:p>
+    <w:p>
+      <w:pPr>
+        <w:rPr>
+          <w:b/>
+          <w:i/>
+        </w:rPr>
+      </w:pPr>
+      <w:r>
+        <w:rPr>
+          <w:b/>
+          <w:i/>
+        </w:rPr>
+        <w:lastRenderedPageBreak/>
+        <w:t>Accessors (Getter/Setter)</w:t>
+      </w:r>
+    </w:p>
+    <w:p>
+      <w:pPr>
+        <w:rPr>
+          <w:color w:val="0070C0"/>
+        </w:rPr>
+      </w:pPr>
+      <w:proofErr w:type="gramStart"/>
+      <w:r>
+        <w:rPr>
+          <w:color w:val="0070C0"/>
+        </w:rPr>
+        <w:t>public</w:t>
+      </w:r>
+      <w:proofErr w:type="gramEnd"/>
+      <w:r>
+        <w:rPr>
+          <w:color w:val="0070C0"/>
+        </w:rPr>
+        <w:t xml:space="preserve"> void Schema( Schema </w:t>
+      </w:r>
+      <w:proofErr w:type="spellStart"/>
+      <w:r>
+        <w:rPr>
+          <w:color w:val="0070C0"/>
+        </w:rPr>
+        <w:t>schema</w:t>
+      </w:r>
+      <w:proofErr w:type="spellEnd"/>
+      <w:r>
+        <w:rPr>
+          <w:color w:val="0070C0"/>
+        </w:rPr>
+        <w:t xml:space="preserve"> )</w:t>
+      </w:r>
+      <w:r>
+        <w:rPr>
+          <w:color w:val="0070C0"/>
+        </w:rPr>
+        <w:t>;</w:t>
+      </w:r>
+      <w:r>
+        <w:rPr>
+          <w:color w:val="0070C0"/>
+        </w:rPr>
+        <w:br/>
+        <w:t>public Schema Schema();</w:t>
+      </w:r>
+    </w:p>
+    <w:p>
+      <w:r>
+        <w:t>These methods set and get, respectively, the schema associated with the collection.</w:t>
+      </w:r>
+    </w:p>
+    <w:p>
+      <w:pPr>
+        <w:rPr>
+          <w:color w:val="0070C0"/>
+        </w:rPr>
+      </w:pPr>
+      <w:proofErr w:type="gramStart"/>
+      <w:r>
+        <w:rPr>
+          <w:color w:val="0070C0"/>
+        </w:rPr>
+        <w:t>public</w:t>
+      </w:r>
+      <w:proofErr w:type="gramEnd"/>
+      <w:r>
+        <w:rPr>
+          <w:color w:val="0070C0"/>
+        </w:rPr>
+        <w:t xml:space="preserve"> void Store( </w:t>
+      </w:r>
+      <w:proofErr w:type="spellStart"/>
+      <w:r>
+        <w:rPr>
+          <w:color w:val="0070C0"/>
+        </w:rPr>
+        <w:t>DataStore</w:t>
+      </w:r>
+      <w:proofErr w:type="spellEnd"/>
+      <w:r>
+        <w:rPr>
+          <w:color w:val="0070C0"/>
+        </w:rPr>
+        <w:t xml:space="preserve"> store );</w:t>
+      </w:r>
+    </w:p>
+    <w:p>
+      <w:pPr>
+        <w:rPr>
+          <w:color w:val="000000" w:themeColor="text1"/>
+        </w:rPr>
+      </w:pPr>
+      <w:r>
+        <w:rPr>
+          <w:color w:val="000000" w:themeColor="text1"/>
+        </w:rPr>
+        <w:t>This method sets the data store for the collection.</w:t>
+      </w:r>
+      <w:r>
+        <w:rPr>
+          <w:color w:val="000000" w:themeColor="text1"/>
+        </w:rPr>
+        <w:t xml:space="preserve"> If the data store is already set, an exception is thrown.</w:t>
+      </w:r>
+    </w:p>
+    <w:p>
+      <w:pPr>
+        <w:rPr>
+          <w:color w:val="0070C0"/>
+        </w:rPr>
+      </w:pPr>
+      <w:proofErr w:type="gramStart"/>
+      <w:r>
+        <w:rPr>
+          <w:color w:val="0070C0"/>
+        </w:rPr>
+        <w:t>public</w:t>
+      </w:r>
+      <w:proofErr w:type="gramEnd"/>
+      <w:r>
+        <w:rPr>
+          <w:color w:val="0070C0"/>
+        </w:rPr>
+        <w:t xml:space="preserve"> </w:t>
+      </w:r>
+      <w:proofErr w:type="spellStart"/>
+      <w:r>
+        <w:rPr>
+          <w:color w:val="0070C0"/>
+        </w:rPr>
+        <w:t>DataStore</w:t>
+      </w:r>
+      <w:proofErr w:type="spellEnd"/>
+      <w:r>
+        <w:rPr>
+          <w:color w:val="0070C0"/>
+        </w:rPr>
+        <w:t xml:space="preserve"> Store();</w:t>
+      </w:r>
+    </w:p>
+    <w:p>
+      <w:pPr>
+        <w:rPr>
+          <w:color w:val="000000" w:themeColor="text1"/>
+        </w:rPr>
+      </w:pPr>
+      <w:r>
+        <w:rPr>
+          <w:color w:val="000000" w:themeColor="text1"/>
+        </w:rPr>
+        <w:t>This method gets the data store gets the data store assigned to the collection.</w:t>
+      </w:r>
+    </w:p>
+    <w:p>
+      <w:pPr>
+        <w:rPr>
+          <w:b/>
+          <w:i/>
+        </w:rPr>
+      </w:pPr>
+      <w:r>
+        <w:rPr>
+          <w:b/>
+          <w:i/>
+        </w:rPr>
+        <w:t>Query</w:t>
+      </w:r>
+    </w:p>
+    <w:p>
+      <w:pPr>
+        <w:rPr>
+          <w:color w:val="0070C0"/>
+        </w:rPr>
+      </w:pPr>
+      <w:proofErr w:type="gramStart"/>
+      <w:r>
+        <w:rPr>
+          <w:color w:val="0070C0"/>
+        </w:rPr>
+        <w:t>public</w:t>
+      </w:r>
+      <w:proofErr w:type="gramEnd"/>
+      <w:r>
+        <w:rPr>
+          <w:color w:val="0070C0"/>
+        </w:rPr>
+        <w:t xml:space="preserve"> void Insert( </w:t>
+      </w:r>
+      <w:proofErr w:type="spellStart"/>
+      <w:r>
+        <w:rPr>
+          <w:color w:val="0070C0"/>
+        </w:rPr>
+        <w:t>ArrayList</w:t>
+      </w:r>
+      <w:proofErr w:type="spellEnd"/>
+      <w:r>
+        <w:rPr>
+          <w:color w:val="0070C0"/>
+        </w:rPr>
+        <w:t>&lt;String&gt; values )</w:t>
+      </w:r>
+    </w:p>
+    <w:p>
+      <w:pPr>
+        <w:rPr>
+          <w:color w:val="000000" w:themeColor="text1"/>
+        </w:rPr>
+      </w:pPr>
+      <w:r>
+        <w:rPr>
+          <w:color w:val="000000" w:themeColor="text1"/>
+        </w:rPr>
+        <w:t>This method inserts a row of data into the data store, where the data is aligned with the columns in the schema assigned to the data store. If an error occurs, an exception is thrown.</w:t>
       </w:r>
       <w:bookmarkStart w:id="0" w:name="_GoBack"/>
       <w:bookmarkEnd w:id="0"/>
-    </w:p>
-    <w:p>
-      <w:pPr>
-        <w:rPr>
-          <w:color w:val="000000" w:themeColor="text1"/>
-        </w:rPr>
-      </w:pPr>
     </w:p>
     <w:sectPr>
       <w:pgSz w:w="12240" w:h="15840"/>

</xml_diff>

<commit_message>
add tests for delete collection
</commit_message>
<xml_diff>
--- a/specs/modules/Collection.docx
+++ b/specs/modules/Collection.docx
@@ -75,13 +75,19 @@
         <w:rPr>
           <w:b/>
         </w:rPr>
-        <w:t xml:space="preserve">Nov. </w:t>
+        <w:t>Dec</w:t>
       </w:r>
       <w:r>
         <w:rPr>
           <w:b/>
         </w:rPr>
-        <w:t>27</w:t>
+        <w:t>.</w:t>
+      </w:r>
+      <w:r>
+        <w:rPr>
+          <w:b/>
+        </w:rPr>
+        <w:t xml:space="preserve"> 10</w:t>
       </w:r>
       <w:r>
         <w:rPr>
@@ -106,6 +112,8 @@
       <w:r>
         <w:t>Class</w:t>
       </w:r>
+      <w:bookmarkStart w:id="0" w:name="_GoBack"/>
+      <w:bookmarkEnd w:id="0"/>
     </w:p>
     <w:p>
       <w:r>
@@ -426,10 +434,7 @@
         <w:pStyle w:val="Heading2"/>
       </w:pPr>
       <w:r>
-        <w:t>1.</w:t>
-      </w:r>
-      <w:r>
-        <w:t>2</w:t>
+        <w:t>1.2</w:t>
       </w:r>
       <w:r>
         <w:tab/>
@@ -441,13 +446,7 @@
     </w:p>
     <w:p>
       <w:r>
-        <w:t>This</w:t>
-      </w:r>
-      <w:r>
-        <w:t xml:space="preserve"> class contains the following implemented methods</w:t>
-      </w:r>
-      <w:r>
-        <w:t>:</w:t>
+        <w:t>This class contains the following implemented methods:</w:t>
       </w:r>
     </w:p>
     <w:p>
@@ -731,10 +730,84 @@
         </w:rPr>
         <w:t>This method gets the data store gets the data store assigned to the collection.</w:t>
       </w:r>
+      <w:r>
+        <w:rPr>
+          <w:color w:val="000000" w:themeColor="text1"/>
+        </w:rPr>
+        <w:t xml:space="preserve"> </w:t>
+      </w:r>
     </w:p>
     <w:p>
       <w:pPr>
         <w:rPr>
+          <w:color w:val="0070C0"/>
+        </w:rPr>
+      </w:pPr>
+      <w:proofErr w:type="gramStart"/>
+      <w:r>
+        <w:rPr>
+          <w:color w:val="0070C0"/>
+        </w:rPr>
+        <w:t>public</w:t>
+      </w:r>
+      <w:proofErr w:type="gramEnd"/>
+      <w:r>
+        <w:rPr>
+          <w:color w:val="0070C0"/>
+        </w:rPr>
+        <w:t xml:space="preserve"> </w:t>
+      </w:r>
+      <w:r>
+        <w:rPr>
+          <w:color w:val="0070C0"/>
+        </w:rPr>
+        <w:t xml:space="preserve">void </w:t>
+      </w:r>
+      <w:proofErr w:type="spellStart"/>
+      <w:r>
+        <w:rPr>
+          <w:color w:val="0070C0"/>
+        </w:rPr>
+        <w:t>DeleteCollection</w:t>
+      </w:r>
+      <w:proofErr w:type="spellEnd"/>
+      <w:r>
+        <w:rPr>
+          <w:color w:val="0070C0"/>
+        </w:rPr>
+        <w:t>();</w:t>
+      </w:r>
+    </w:p>
+    <w:p>
+      <w:pPr>
+        <w:rPr>
+          <w:color w:val="000000" w:themeColor="text1"/>
+        </w:rPr>
+      </w:pPr>
+      <w:r>
+        <w:rPr>
+          <w:color w:val="000000" w:themeColor="text1"/>
+        </w:rPr>
+        <w:t xml:space="preserve">This method deletes a collection from storage. If an error occurs, a </w:t>
+      </w:r>
+      <w:proofErr w:type="spellStart"/>
+      <w:r>
+        <w:rPr>
+          <w:color w:val="000000" w:themeColor="text1"/>
+        </w:rPr>
+        <w:t>CollectionException</w:t>
+      </w:r>
+      <w:proofErr w:type="spellEnd"/>
+      <w:r>
+        <w:rPr>
+          <w:color w:val="000000" w:themeColor="text1"/>
+        </w:rPr>
+        <w:t xml:space="preserve"> is thrown.</w:t>
+      </w:r>
+    </w:p>
+    <w:p>
+      <w:pPr>
+        <w:rPr>
           <w:b/>
           <w:i/>
         </w:rPr>
@@ -794,8 +867,6 @@
         </w:rPr>
         <w:t>This method inserts a row of data into the data store, where the data is aligned with the columns in the schema assigned to the data store. If an error occurs, an exception is thrown.</w:t>
       </w:r>
-      <w:bookmarkStart w:id="0" w:name="_GoBack"/>
-      <w:bookmarkEnd w:id="0"/>
     </w:p>
     <w:sectPr>
       <w:pgSz w:w="12240" w:h="15840"/>

</xml_diff>

<commit_message>
thread the storage open/close up into collection
</commit_message>
<xml_diff>
--- a/specs/modules/Collection.docx
+++ b/specs/modules/Collection.docx
@@ -9,7 +9,6 @@
           <w:b/>
         </w:rPr>
       </w:pPr>
-      <w:proofErr w:type="spellStart"/>
       <w:r>
         <w:rPr>
           <w:b/>
@@ -28,7 +27,6 @@
         </w:rPr>
         <w:t>og</w:t>
       </w:r>
-      <w:proofErr w:type="spellEnd"/>
     </w:p>
     <w:p>
       <w:pPr>
@@ -87,12 +85,18 @@
         <w:rPr>
           <w:b/>
         </w:rPr>
-        <w:t xml:space="preserve"> 10</w:t>
+        <w:t xml:space="preserve"> 1</w:t>
       </w:r>
       <w:r>
         <w:rPr>
           <w:b/>
         </w:rPr>
+        <w:t>4</w:t>
+      </w:r>
+      <w:r>
+        <w:rPr>
+          <w:b/>
+        </w:rPr>
         <w:t>, 2016</w:t>
       </w:r>
     </w:p>
@@ -112,8 +116,6 @@
       <w:r>
         <w:t>Class</w:t>
       </w:r>
-      <w:bookmarkStart w:id="0" w:name="_GoBack"/>
-      <w:bookmarkEnd w:id="0"/>
     </w:p>
     <w:p>
       <w:r>
@@ -173,92 +175,48 @@
       </w:r>
     </w:p>
     <w:p>
-      <w:proofErr w:type="gramStart"/>
       <w:r>
         <w:rPr>
           <w:color w:val="0070C0"/>
         </w:rPr>
-        <w:t>private</w:t>
-      </w:r>
-      <w:proofErr w:type="gramEnd"/>
+        <w:t xml:space="preserve">private String </w:t>
+      </w:r>
       <w:r>
         <w:rPr>
           <w:color w:val="0070C0"/>
         </w:rPr>
-        <w:t xml:space="preserve"> String </w:t>
-      </w:r>
+        <w:tab/>
+        <w:t xml:space="preserve">  collectionName;</w:t>
+      </w:r>
+      <w:r>
+        <w:tab/>
+      </w:r>
+      <w:r>
+        <w:rPr>
+          <w:color w:val="00B050"/>
+        </w:rPr>
+        <w:t>// Name of the Collection</w:t>
+      </w:r>
+    </w:p>
+    <w:p>
+      <w:pPr>
+        <w:rPr>
+          <w:color w:val="404040" w:themeColor="text1" w:themeTint="BF"/>
+        </w:rPr>
+      </w:pPr>
+      <w:r>
+        <w:t>This field is the name of the collection.</w:t>
+      </w:r>
+      <w:r>
+        <w:tab/>
+      </w:r>
+    </w:p>
+    <w:p>
       <w:r>
         <w:rPr>
           <w:color w:val="0070C0"/>
         </w:rPr>
-        <w:tab/>
-        <w:t xml:space="preserve">  </w:t>
-      </w:r>
-      <w:proofErr w:type="spellStart"/>
-      <w:r>
-        <w:rPr>
-          <w:color w:val="0070C0"/>
-        </w:rPr>
-        <w:t>collectionName</w:t>
-      </w:r>
-      <w:proofErr w:type="spellEnd"/>
-      <w:r>
-        <w:rPr>
-          <w:color w:val="0070C0"/>
-        </w:rPr>
-        <w:t>;</w:t>
-      </w:r>
-      <w:r>
-        <w:tab/>
-      </w:r>
-      <w:r>
-        <w:rPr>
-          <w:color w:val="00B050"/>
-        </w:rPr>
-        <w:t>// Name of the Collection</w:t>
-      </w:r>
-    </w:p>
-    <w:p>
-      <w:pPr>
-        <w:rPr>
-          <w:color w:val="404040" w:themeColor="text1" w:themeTint="BF"/>
-        </w:rPr>
-      </w:pPr>
-      <w:r>
-        <w:t>This field is the name of the collection.</w:t>
-      </w:r>
-      <w:r>
-        <w:tab/>
-      </w:r>
-    </w:p>
-    <w:p>
-      <w:proofErr w:type="gramStart"/>
-      <w:r>
-        <w:rPr>
-          <w:color w:val="0070C0"/>
-        </w:rPr>
-        <w:t>private</w:t>
-      </w:r>
-      <w:proofErr w:type="gramEnd"/>
-      <w:r>
-        <w:rPr>
-          <w:color w:val="0070C0"/>
-        </w:rPr>
-        <w:t xml:space="preserve"> </w:t>
-      </w:r>
-      <w:proofErr w:type="spellStart"/>
-      <w:r>
-        <w:rPr>
-          <w:color w:val="0070C0"/>
-        </w:rPr>
-        <w:t>DataStore</w:t>
-      </w:r>
-      <w:proofErr w:type="spellEnd"/>
-      <w:r>
-        <w:rPr>
-          <w:color w:val="0070C0"/>
-        </w:rPr>
-        <w:t xml:space="preserve"> store;</w:t>
+        <w:t>private DataStore store;</w:t>
       </w:r>
       <w:r>
         <w:rPr>
@@ -290,115 +248,83 @@
       </w:r>
     </w:p>
     <w:p>
-      <w:proofErr w:type="gramStart"/>
       <w:r>
         <w:rPr>
           <w:color w:val="0070C0"/>
         </w:rPr>
+        <w:t xml:space="preserve">private Schema </w:t>
+      </w:r>
+      <w:r>
+        <w:rPr>
+          <w:color w:val="0070C0"/>
+        </w:rPr>
+        <w:tab/>
+        <w:t xml:space="preserve">  schema;</w:t>
+      </w:r>
+      <w:r>
+        <w:tab/>
+      </w:r>
+      <w:r>
+        <w:tab/>
+      </w:r>
+      <w:r>
+        <w:rPr>
+          <w:color w:val="00B050"/>
+        </w:rPr>
+        <w:t>// Schema associated with the collection</w:t>
+      </w:r>
+    </w:p>
+    <w:p>
+      <w:r>
+        <w:t>This field, if non-null, is the schema associated with the collection.</w:t>
+      </w:r>
+    </w:p>
+    <w:p>
+      <w:pPr>
+        <w:rPr>
+          <w:color w:val="00B050"/>
+        </w:rPr>
+      </w:pPr>
+      <w:r>
+        <w:rPr>
+          <w:color w:val="0070C0"/>
+        </w:rPr>
         <w:t>private</w:t>
       </w:r>
-      <w:proofErr w:type="gramEnd"/>
       <w:r>
         <w:rPr>
           <w:color w:val="0070C0"/>
         </w:rPr>
-        <w:t xml:space="preserve"> Schema </w:t>
+        <w:t>ArrayList&lt;</w:t>
       </w:r>
       <w:r>
         <w:rPr>
           <w:color w:val="0070C0"/>
         </w:rPr>
+        <w:t>Index</w:t>
+      </w:r>
+      <w:r>
+        <w:rPr>
+          <w:color w:val="0070C0"/>
+        </w:rPr>
+        <w:t>&gt;   indices</w:t>
+      </w:r>
+      <w:r>
+        <w:rPr>
+          <w:color w:val="0070C0"/>
+        </w:rPr>
+        <w:t>;</w:t>
+      </w:r>
+      <w:r>
+        <w:rPr>
+          <w:color w:val="0070C0"/>
+        </w:rPr>
         <w:tab/>
-        <w:t xml:space="preserve">  </w:t>
-      </w:r>
-      <w:proofErr w:type="spellStart"/>
-      <w:r>
-        <w:rPr>
-          <w:color w:val="0070C0"/>
-        </w:rPr>
-        <w:t>schema</w:t>
-      </w:r>
-      <w:proofErr w:type="spellEnd"/>
-      <w:r>
-        <w:rPr>
-          <w:color w:val="0070C0"/>
-        </w:rPr>
-        <w:t>;</w:t>
-      </w:r>
-      <w:r>
-        <w:tab/>
-      </w:r>
-      <w:r>
-        <w:tab/>
       </w:r>
       <w:r>
         <w:rPr>
           <w:color w:val="00B050"/>
         </w:rPr>
-        <w:t>// Schema associated with the collection</w:t>
-      </w:r>
-    </w:p>
-    <w:p>
-      <w:r>
-        <w:t>This field, if non-null, is the schema associated with the collection.</w:t>
-      </w:r>
-    </w:p>
-    <w:p>
-      <w:pPr>
-        <w:rPr>
-          <w:color w:val="00B050"/>
-        </w:rPr>
-      </w:pPr>
-      <w:proofErr w:type="spellStart"/>
-      <w:proofErr w:type="gramStart"/>
-      <w:r>
-        <w:rPr>
-          <w:color w:val="0070C0"/>
-        </w:rPr>
-        <w:t>private</w:t>
-      </w:r>
-      <w:r>
-        <w:rPr>
-          <w:color w:val="0070C0"/>
-        </w:rPr>
-        <w:t>ArrayList</w:t>
-      </w:r>
-      <w:proofErr w:type="spellEnd"/>
-      <w:r>
-        <w:rPr>
-          <w:color w:val="0070C0"/>
-        </w:rPr>
-        <w:t>&lt;</w:t>
-      </w:r>
-      <w:proofErr w:type="gramEnd"/>
-      <w:r>
-        <w:rPr>
-          <w:color w:val="0070C0"/>
-        </w:rPr>
-        <w:t>Index</w:t>
-      </w:r>
-      <w:r>
-        <w:rPr>
-          <w:color w:val="0070C0"/>
-        </w:rPr>
-        <w:t>&gt;   indices</w:t>
-      </w:r>
-      <w:r>
-        <w:rPr>
-          <w:color w:val="0070C0"/>
-        </w:rPr>
-        <w:t>;</w:t>
-      </w:r>
-      <w:r>
-        <w:rPr>
-          <w:color w:val="0070C0"/>
-        </w:rPr>
-        <w:tab/>
-      </w:r>
-      <w:r>
-        <w:rPr>
-          <w:color w:val="00B050"/>
-        </w:rPr>
         <w:t>// Index(s) for collection</w:t>
       </w:r>
     </w:p>
@@ -408,7 +334,6 @@
           <w:color w:val="404040" w:themeColor="text1" w:themeTint="BF"/>
         </w:rPr>
       </w:pPr>
-      <w:proofErr w:type="gramStart"/>
       <w:r>
         <w:rPr>
           <w:color w:val="404040" w:themeColor="text1" w:themeTint="BF"/>
@@ -419,14 +344,7 @@
         <w:rPr>
           <w:color w:val="404040" w:themeColor="text1" w:themeTint="BF"/>
         </w:rPr>
-        <w:t>if non-null, are</w:t>
-      </w:r>
-      <w:proofErr w:type="gramEnd"/>
-      <w:r>
-        <w:rPr>
-          <w:color w:val="404040" w:themeColor="text1" w:themeTint="BF"/>
-        </w:rPr>
-        <w:t xml:space="preserve"> the indices for the collection.</w:t>
+        <w:t>if non-null, are the indices for the collection.</w:t>
       </w:r>
     </w:p>
     <w:p>
@@ -470,38 +388,16 @@
           <w:color w:val="0070C0"/>
         </w:rPr>
       </w:pPr>
-      <w:proofErr w:type="gramStart"/>
       <w:r>
         <w:rPr>
           <w:color w:val="0070C0"/>
         </w:rPr>
-        <w:t>public</w:t>
-      </w:r>
-      <w:proofErr w:type="gramEnd"/>
+        <w:t>public Collection( String collectionName )</w:t>
+      </w:r>
       <w:r>
         <w:rPr>
           <w:color w:val="0070C0"/>
         </w:rPr>
-        <w:t xml:space="preserve"> Collection( String </w:t>
-      </w:r>
-      <w:proofErr w:type="spellStart"/>
-      <w:r>
-        <w:rPr>
-          <w:color w:val="0070C0"/>
-        </w:rPr>
-        <w:t>collectionName</w:t>
-      </w:r>
-      <w:proofErr w:type="spellEnd"/>
-      <w:r>
-        <w:rPr>
-          <w:color w:val="0070C0"/>
-        </w:rPr>
-        <w:t xml:space="preserve"> )</w:t>
-      </w:r>
-      <w:r>
-        <w:rPr>
-          <w:color w:val="0070C0"/>
-        </w:rPr>
         <w:t>;</w:t>
       </w:r>
     </w:p>
@@ -511,7 +407,6 @@
           <w:color w:val="000000" w:themeColor="text1"/>
         </w:rPr>
       </w:pPr>
-      <w:proofErr w:type="gramStart"/>
       <w:r>
         <w:rPr>
           <w:color w:val="000000" w:themeColor="text1"/>
@@ -530,26 +425,11 @@
         </w:rPr>
         <w:t xml:space="preserve"> collection object.</w:t>
       </w:r>
-      <w:proofErr w:type="gramEnd"/>
       <w:r>
         <w:rPr>
           <w:color w:val="000000" w:themeColor="text1"/>
         </w:rPr>
-        <w:t xml:space="preserve"> The parameter </w:t>
-      </w:r>
-      <w:proofErr w:type="spellStart"/>
-      <w:r>
-        <w:rPr>
-          <w:color w:val="000000" w:themeColor="text1"/>
-        </w:rPr>
-        <w:t>collectionName</w:t>
-      </w:r>
-      <w:proofErr w:type="spellEnd"/>
-      <w:r>
-        <w:rPr>
-          <w:color w:val="000000" w:themeColor="text1"/>
-        </w:rPr>
-        <w:t xml:space="preserve"> is the name of the collection.</w:t>
+        <w:t xml:space="preserve"> The parameter collectionName is the name of the collection.</w:t>
       </w:r>
     </w:p>
     <w:p>
@@ -582,33 +462,11 @@
           <w:color w:val="0070C0"/>
         </w:rPr>
       </w:pPr>
-      <w:proofErr w:type="gramStart"/>
       <w:r>
         <w:rPr>
           <w:color w:val="0070C0"/>
         </w:rPr>
-        <w:t>public</w:t>
-      </w:r>
-      <w:proofErr w:type="gramEnd"/>
-      <w:r>
-        <w:rPr>
-          <w:color w:val="0070C0"/>
-        </w:rPr>
-        <w:t xml:space="preserve"> void Schema( Schema </w:t>
-      </w:r>
-      <w:proofErr w:type="spellStart"/>
-      <w:r>
-        <w:rPr>
-          <w:color w:val="0070C0"/>
-        </w:rPr>
-        <w:t>schema</w:t>
-      </w:r>
-      <w:proofErr w:type="spellEnd"/>
-      <w:r>
-        <w:rPr>
-          <w:color w:val="0070C0"/>
-        </w:rPr>
-        <w:t xml:space="preserve"> )</w:t>
+        <w:t>public void Schema( Schema schema )</w:t>
       </w:r>
       <w:r>
         <w:rPr>
@@ -635,33 +493,81 @@
           <w:color w:val="0070C0"/>
         </w:rPr>
       </w:pPr>
-      <w:proofErr w:type="gramStart"/>
       <w:r>
         <w:rPr>
           <w:color w:val="0070C0"/>
         </w:rPr>
-        <w:t>public</w:t>
-      </w:r>
-      <w:proofErr w:type="gramEnd"/>
-      <w:r>
+        <w:t>public void Store( DataStore store );</w:t>
+      </w:r>
+    </w:p>
+    <w:p>
+      <w:pPr>
+        <w:rPr>
+          <w:color w:val="000000" w:themeColor="text1"/>
+        </w:rPr>
+      </w:pPr>
+      <w:r>
+        <w:rPr>
+          <w:color w:val="000000" w:themeColor="text1"/>
+        </w:rPr>
+        <w:t>This method sets the data store for the collection.</w:t>
+      </w:r>
+      <w:r>
+        <w:rPr>
+          <w:color w:val="000000" w:themeColor="text1"/>
+        </w:rPr>
+        <w:t xml:space="preserve"> If the data store is already set, an exception is thrown.</w:t>
+      </w:r>
+    </w:p>
+    <w:p>
+      <w:pPr>
         <w:rPr>
           <w:color w:val="0070C0"/>
         </w:rPr>
-        <w:t xml:space="preserve"> void Store( </w:t>
-      </w:r>
-      <w:proofErr w:type="spellStart"/>
+      </w:pPr>
       <w:r>
         <w:rPr>
           <w:color w:val="0070C0"/>
         </w:rPr>
-        <w:t>DataStore</w:t>
-      </w:r>
-      <w:proofErr w:type="spellEnd"/>
-      <w:r>
+        <w:t>public DataStore Store();</w:t>
+      </w:r>
+    </w:p>
+    <w:p>
+      <w:pPr>
+        <w:rPr>
+          <w:color w:val="000000" w:themeColor="text1"/>
+        </w:rPr>
+      </w:pPr>
+      <w:r>
+        <w:rPr>
+          <w:color w:val="000000" w:themeColor="text1"/>
+        </w:rPr>
+        <w:t>This method gets the data store gets the data store assigned to the collection.</w:t>
+      </w:r>
+      <w:r>
+        <w:rPr>
+          <w:color w:val="000000" w:themeColor="text1"/>
+        </w:rPr>
+        <w:t xml:space="preserve"> </w:t>
+      </w:r>
+    </w:p>
+    <w:p>
+      <w:pPr>
         <w:rPr>
           <w:color w:val="0070C0"/>
         </w:rPr>
-        <w:t xml:space="preserve"> store );</w:t>
+      </w:pPr>
+      <w:r>
+        <w:rPr>
+          <w:color w:val="0070C0"/>
+        </w:rPr>
+        <w:t xml:space="preserve">public </w:t>
+      </w:r>
+      <w:r>
+        <w:rPr>
+          <w:color w:val="0070C0"/>
+        </w:rPr>
+        <w:t>void DeleteCollection();</w:t>
       </w:r>
     </w:p>
     <w:p>
@@ -674,135 +580,7 @@
         <w:rPr>
           <w:color w:val="000000" w:themeColor="text1"/>
         </w:rPr>
-        <w:t>This method sets the data store for the collection.</w:t>
-      </w:r>
-      <w:r>
-        <w:rPr>
-          <w:color w:val="000000" w:themeColor="text1"/>
-        </w:rPr>
-        <w:t xml:space="preserve"> If the data store is already set, an exception is thrown.</w:t>
-      </w:r>
-    </w:p>
-    <w:p>
-      <w:pPr>
-        <w:rPr>
-          <w:color w:val="0070C0"/>
-        </w:rPr>
-      </w:pPr>
-      <w:proofErr w:type="gramStart"/>
-      <w:r>
-        <w:rPr>
-          <w:color w:val="0070C0"/>
-        </w:rPr>
-        <w:t>public</w:t>
-      </w:r>
-      <w:proofErr w:type="gramEnd"/>
-      <w:r>
-        <w:rPr>
-          <w:color w:val="0070C0"/>
-        </w:rPr>
-        <w:t xml:space="preserve"> </w:t>
-      </w:r>
-      <w:proofErr w:type="spellStart"/>
-      <w:r>
-        <w:rPr>
-          <w:color w:val="0070C0"/>
-        </w:rPr>
-        <w:t>DataStore</w:t>
-      </w:r>
-      <w:proofErr w:type="spellEnd"/>
-      <w:r>
-        <w:rPr>
-          <w:color w:val="0070C0"/>
-        </w:rPr>
-        <w:t xml:space="preserve"> Store();</w:t>
-      </w:r>
-    </w:p>
-    <w:p>
-      <w:pPr>
-        <w:rPr>
-          <w:color w:val="000000" w:themeColor="text1"/>
-        </w:rPr>
-      </w:pPr>
-      <w:r>
-        <w:rPr>
-          <w:color w:val="000000" w:themeColor="text1"/>
-        </w:rPr>
-        <w:t>This method gets the data store gets the data store assigned to the collection.</w:t>
-      </w:r>
-      <w:r>
-        <w:rPr>
-          <w:color w:val="000000" w:themeColor="text1"/>
-        </w:rPr>
-        <w:t xml:space="preserve"> </w:t>
-      </w:r>
-    </w:p>
-    <w:p>
-      <w:pPr>
-        <w:rPr>
-          <w:color w:val="0070C0"/>
-        </w:rPr>
-      </w:pPr>
-      <w:proofErr w:type="gramStart"/>
-      <w:r>
-        <w:rPr>
-          <w:color w:val="0070C0"/>
-        </w:rPr>
-        <w:t>public</w:t>
-      </w:r>
-      <w:proofErr w:type="gramEnd"/>
-      <w:r>
-        <w:rPr>
-          <w:color w:val="0070C0"/>
-        </w:rPr>
-        <w:t xml:space="preserve"> </w:t>
-      </w:r>
-      <w:r>
-        <w:rPr>
-          <w:color w:val="0070C0"/>
-        </w:rPr>
-        <w:t xml:space="preserve">void </w:t>
-      </w:r>
-      <w:proofErr w:type="spellStart"/>
-      <w:r>
-        <w:rPr>
-          <w:color w:val="0070C0"/>
-        </w:rPr>
-        <w:t>DeleteCollection</w:t>
-      </w:r>
-      <w:proofErr w:type="spellEnd"/>
-      <w:r>
-        <w:rPr>
-          <w:color w:val="0070C0"/>
-        </w:rPr>
-        <w:t>();</w:t>
-      </w:r>
-    </w:p>
-    <w:p>
-      <w:pPr>
-        <w:rPr>
-          <w:color w:val="000000" w:themeColor="text1"/>
-        </w:rPr>
-      </w:pPr>
-      <w:r>
-        <w:rPr>
-          <w:color w:val="000000" w:themeColor="text1"/>
-        </w:rPr>
-        <w:t xml:space="preserve">This method deletes a collection from storage. If an error occurs, a </w:t>
-      </w:r>
-      <w:proofErr w:type="spellStart"/>
-      <w:r>
-        <w:rPr>
-          <w:color w:val="000000" w:themeColor="text1"/>
-        </w:rPr>
-        <w:t>CollectionException</w:t>
-      </w:r>
-      <w:proofErr w:type="spellEnd"/>
-      <w:r>
-        <w:rPr>
-          <w:color w:val="000000" w:themeColor="text1"/>
-        </w:rPr>
-        <w:t xml:space="preserve"> is thrown.</w:t>
+        <w:t>This method deletes a collection from storage. If an error occurs, a CollectionException is thrown.</w:t>
       </w:r>
     </w:p>
     <w:p>
@@ -817,6 +595,111 @@
           <w:b/>
           <w:i/>
         </w:rPr>
+        <w:t>I/O</w:t>
+      </w:r>
+    </w:p>
+    <w:p>
+      <w:pPr>
+        <w:rPr>
+          <w:color w:val="0070C0"/>
+        </w:rPr>
+      </w:pPr>
+      <w:r>
+        <w:rPr>
+          <w:color w:val="0070C0"/>
+        </w:rPr>
+        <w:t xml:space="preserve">public </w:t>
+      </w:r>
+      <w:r>
+        <w:rPr>
+          <w:color w:val="0070C0"/>
+        </w:rPr>
+        <w:t xml:space="preserve">void </w:t>
+      </w:r>
+      <w:r>
+        <w:rPr>
+          <w:color w:val="0070C0"/>
+        </w:rPr>
+        <w:t>Open() throws CollectionException;</w:t>
+      </w:r>
+    </w:p>
+    <w:p>
+      <w:pPr>
+        <w:rPr>
+          <w:color w:val="000000" w:themeColor="text1"/>
+        </w:rPr>
+      </w:pPr>
+      <w:r>
+        <w:rPr>
+          <w:color w:val="000000" w:themeColor="text1"/>
+        </w:rPr>
+        <w:t>This method opens the underlying storage bound to the collection. If an error occurs, a CollectionException is thrown.</w:t>
+      </w:r>
+    </w:p>
+    <w:p>
+      <w:pPr>
+        <w:rPr>
+          <w:color w:val="0070C0"/>
+        </w:rPr>
+      </w:pPr>
+      <w:r>
+        <w:rPr>
+          <w:color w:val="0070C0"/>
+        </w:rPr>
+        <w:t xml:space="preserve">public </w:t>
+      </w:r>
+      <w:r>
+        <w:rPr>
+          <w:color w:val="0070C0"/>
+        </w:rPr>
+        <w:t xml:space="preserve">void </w:t>
+      </w:r>
+      <w:r>
+        <w:rPr>
+          <w:color w:val="0070C0"/>
+        </w:rPr>
+        <w:t>Close() throws CollectionException;</w:t>
+      </w:r>
+    </w:p>
+    <w:p>
+      <w:pPr>
+        <w:rPr>
+          <w:color w:val="000000" w:themeColor="text1"/>
+        </w:rPr>
+      </w:pPr>
+      <w:r>
+        <w:rPr>
+          <w:color w:val="000000" w:themeColor="text1"/>
+        </w:rPr>
+        <w:t xml:space="preserve">This method </w:t>
+      </w:r>
+      <w:r>
+        <w:rPr>
+          <w:color w:val="000000" w:themeColor="text1"/>
+        </w:rPr>
+        <w:t xml:space="preserve">closes </w:t>
+      </w:r>
+      <w:bookmarkStart w:id="0" w:name="_GoBack"/>
+      <w:bookmarkEnd w:id="0"/>
+      <w:r>
+        <w:rPr>
+          <w:color w:val="000000" w:themeColor="text1"/>
+        </w:rPr>
+        <w:t>the underlying storage bound to the collection. If an error occurs, a CollectionException is thrown.</w:t>
+      </w:r>
+    </w:p>
+    <w:p>
+      <w:pPr>
+        <w:rPr>
+          <w:b/>
+          <w:i/>
+        </w:rPr>
+      </w:pPr>
+      <w:r>
+        <w:rPr>
+          <w:b/>
+          <w:i/>
+        </w:rPr>
         <w:t>Query</w:t>
       </w:r>
     </w:p>
@@ -826,33 +709,11 @@
           <w:color w:val="0070C0"/>
         </w:rPr>
       </w:pPr>
-      <w:proofErr w:type="gramStart"/>
       <w:r>
         <w:rPr>
           <w:color w:val="0070C0"/>
         </w:rPr>
-        <w:t>public</w:t>
-      </w:r>
-      <w:proofErr w:type="gramEnd"/>
-      <w:r>
-        <w:rPr>
-          <w:color w:val="0070C0"/>
-        </w:rPr>
-        <w:t xml:space="preserve"> void Insert( </w:t>
-      </w:r>
-      <w:proofErr w:type="spellStart"/>
-      <w:r>
-        <w:rPr>
-          <w:color w:val="0070C0"/>
-        </w:rPr>
-        <w:t>ArrayList</w:t>
-      </w:r>
-      <w:proofErr w:type="spellEnd"/>
-      <w:r>
-        <w:rPr>
-          <w:color w:val="0070C0"/>
-        </w:rPr>
-        <w:t>&lt;String&gt; values )</w:t>
+        <w:t>public void Insert( ArrayList&lt;String&gt; values )</w:t>
       </w:r>
     </w:p>
     <w:p>

</xml_diff>

<commit_message>
connect Parse to Collection
</commit_message>
<xml_diff>
--- a/specs/modules/Collection.docx
+++ b/specs/modules/Collection.docx
@@ -9,6 +9,7 @@
           <w:b/>
         </w:rPr>
       </w:pPr>
+      <w:proofErr w:type="spellStart"/>
       <w:r>
         <w:rPr>
           <w:b/>
@@ -27,6 +28,7 @@
         </w:rPr>
         <w:t>og</w:t>
       </w:r>
+      <w:proofErr w:type="spellEnd"/>
     </w:p>
     <w:p>
       <w:pPr>
@@ -91,7 +93,7 @@
         <w:rPr>
           <w:b/>
         </w:rPr>
-        <w:t>4</w:t>
+        <w:t>5</w:t>
       </w:r>
       <w:r>
         <w:rPr>
@@ -175,18 +177,40 @@
       </w:r>
     </w:p>
     <w:p>
-      <w:r>
-        <w:rPr>
-          <w:color w:val="0070C0"/>
-        </w:rPr>
-        <w:t xml:space="preserve">private String </w:t>
+      <w:proofErr w:type="gramStart"/>
+      <w:r>
+        <w:rPr>
+          <w:color w:val="0070C0"/>
+        </w:rPr>
+        <w:t>private</w:t>
+      </w:r>
+      <w:proofErr w:type="gramEnd"/>
+      <w:r>
+        <w:rPr>
+          <w:color w:val="0070C0"/>
+        </w:rPr>
+        <w:t xml:space="preserve"> String </w:t>
       </w:r>
       <w:r>
         <w:rPr>
           <w:color w:val="0070C0"/>
         </w:rPr>
         <w:tab/>
-        <w:t xml:space="preserve">  collectionName;</w:t>
+        <w:t xml:space="preserve">  </w:t>
+      </w:r>
+      <w:proofErr w:type="spellStart"/>
+      <w:r>
+        <w:rPr>
+          <w:color w:val="0070C0"/>
+        </w:rPr>
+        <w:t>collectionName</w:t>
+      </w:r>
+      <w:proofErr w:type="spellEnd"/>
+      <w:r>
+        <w:rPr>
+          <w:color w:val="0070C0"/>
+        </w:rPr>
+        <w:t>;</w:t>
       </w:r>
       <w:r>
         <w:tab/>
@@ -212,11 +236,33 @@
       </w:r>
     </w:p>
     <w:p>
-      <w:r>
-        <w:rPr>
-          <w:color w:val="0070C0"/>
-        </w:rPr>
-        <w:t>private DataStore store;</w:t>
+      <w:proofErr w:type="gramStart"/>
+      <w:r>
+        <w:rPr>
+          <w:color w:val="0070C0"/>
+        </w:rPr>
+        <w:t>private</w:t>
+      </w:r>
+      <w:proofErr w:type="gramEnd"/>
+      <w:r>
+        <w:rPr>
+          <w:color w:val="0070C0"/>
+        </w:rPr>
+        <w:t xml:space="preserve"> </w:t>
+      </w:r>
+      <w:proofErr w:type="spellStart"/>
+      <w:r>
+        <w:rPr>
+          <w:color w:val="0070C0"/>
+        </w:rPr>
+        <w:t>DataStore</w:t>
+      </w:r>
+      <w:proofErr w:type="spellEnd"/>
+      <w:r>
+        <w:rPr>
+          <w:color w:val="0070C0"/>
+        </w:rPr>
+        <w:t xml:space="preserve"> store;</w:t>
       </w:r>
       <w:r>
         <w:rPr>
@@ -248,18 +294,40 @@
       </w:r>
     </w:p>
     <w:p>
-      <w:r>
-        <w:rPr>
-          <w:color w:val="0070C0"/>
-        </w:rPr>
-        <w:t xml:space="preserve">private Schema </w:t>
+      <w:proofErr w:type="gramStart"/>
+      <w:r>
+        <w:rPr>
+          <w:color w:val="0070C0"/>
+        </w:rPr>
+        <w:t>private</w:t>
+      </w:r>
+      <w:proofErr w:type="gramEnd"/>
+      <w:r>
+        <w:rPr>
+          <w:color w:val="0070C0"/>
+        </w:rPr>
+        <w:t xml:space="preserve"> Schema </w:t>
       </w:r>
       <w:r>
         <w:rPr>
           <w:color w:val="0070C0"/>
         </w:rPr>
         <w:tab/>
-        <w:t xml:space="preserve">  schema;</w:t>
+        <w:t xml:space="preserve">  </w:t>
+      </w:r>
+      <w:proofErr w:type="spellStart"/>
+      <w:r>
+        <w:rPr>
+          <w:color w:val="0070C0"/>
+        </w:rPr>
+        <w:t>schema</w:t>
+      </w:r>
+      <w:proofErr w:type="spellEnd"/>
+      <w:r>
+        <w:rPr>
+          <w:color w:val="0070C0"/>
+        </w:rPr>
+        <w:t>;</w:t>
       </w:r>
       <w:r>
         <w:tab/>
@@ -285,6 +353,8 @@
           <w:color w:val="00B050"/>
         </w:rPr>
       </w:pPr>
+      <w:proofErr w:type="spellStart"/>
+      <w:proofErr w:type="gramStart"/>
       <w:r>
         <w:rPr>
           <w:color w:val="0070C0"/>
@@ -295,8 +365,16 @@
         <w:rPr>
           <w:color w:val="0070C0"/>
         </w:rPr>
-        <w:t>ArrayList&lt;</w:t>
-      </w:r>
+        <w:t>ArrayList</w:t>
+      </w:r>
+      <w:proofErr w:type="spellEnd"/>
+      <w:r>
+        <w:rPr>
+          <w:color w:val="0070C0"/>
+        </w:rPr>
+        <w:t>&lt;</w:t>
+      </w:r>
+      <w:proofErr w:type="gramEnd"/>
       <w:r>
         <w:rPr>
           <w:color w:val="0070C0"/>
@@ -334,6 +412,7 @@
           <w:color w:val="404040" w:themeColor="text1" w:themeTint="BF"/>
         </w:rPr>
       </w:pPr>
+      <w:proofErr w:type="gramStart"/>
       <w:r>
         <w:rPr>
           <w:color w:val="404040" w:themeColor="text1" w:themeTint="BF"/>
@@ -344,7 +423,14 @@
         <w:rPr>
           <w:color w:val="404040" w:themeColor="text1" w:themeTint="BF"/>
         </w:rPr>
-        <w:t>if non-null, are the indices for the collection.</w:t>
+        <w:t>if non-null, are</w:t>
+      </w:r>
+      <w:proofErr w:type="gramEnd"/>
+      <w:r>
+        <w:rPr>
+          <w:color w:val="404040" w:themeColor="text1" w:themeTint="BF"/>
+        </w:rPr>
+        <w:t xml:space="preserve"> the indices for the collection.</w:t>
       </w:r>
     </w:p>
     <w:p>
@@ -388,11 +474,33 @@
           <w:color w:val="0070C0"/>
         </w:rPr>
       </w:pPr>
-      <w:r>
-        <w:rPr>
-          <w:color w:val="0070C0"/>
-        </w:rPr>
-        <w:t>public Collection( String collectionName )</w:t>
+      <w:proofErr w:type="gramStart"/>
+      <w:r>
+        <w:rPr>
+          <w:color w:val="0070C0"/>
+        </w:rPr>
+        <w:t>public</w:t>
+      </w:r>
+      <w:proofErr w:type="gramEnd"/>
+      <w:r>
+        <w:rPr>
+          <w:color w:val="0070C0"/>
+        </w:rPr>
+        <w:t xml:space="preserve"> Collection( String </w:t>
+      </w:r>
+      <w:proofErr w:type="spellStart"/>
+      <w:r>
+        <w:rPr>
+          <w:color w:val="0070C0"/>
+        </w:rPr>
+        <w:t>collectionName</w:t>
+      </w:r>
+      <w:proofErr w:type="spellEnd"/>
+      <w:r>
+        <w:rPr>
+          <w:color w:val="0070C0"/>
+        </w:rPr>
+        <w:t xml:space="preserve"> )</w:t>
       </w:r>
       <w:r>
         <w:rPr>
@@ -407,6 +515,7 @@
           <w:color w:val="000000" w:themeColor="text1"/>
         </w:rPr>
       </w:pPr>
+      <w:proofErr w:type="gramStart"/>
       <w:r>
         <w:rPr>
           <w:color w:val="000000" w:themeColor="text1"/>
@@ -425,11 +534,26 @@
         </w:rPr>
         <w:t xml:space="preserve"> collection object.</w:t>
       </w:r>
+      <w:proofErr w:type="gramEnd"/>
       <w:r>
         <w:rPr>
           <w:color w:val="000000" w:themeColor="text1"/>
         </w:rPr>
-        <w:t xml:space="preserve"> The parameter collectionName is the name of the collection.</w:t>
+        <w:t xml:space="preserve"> The parameter </w:t>
+      </w:r>
+      <w:proofErr w:type="spellStart"/>
+      <w:r>
+        <w:rPr>
+          <w:color w:val="000000" w:themeColor="text1"/>
+        </w:rPr>
+        <w:t>collectionName</w:t>
+      </w:r>
+      <w:proofErr w:type="spellEnd"/>
+      <w:r>
+        <w:rPr>
+          <w:color w:val="000000" w:themeColor="text1"/>
+        </w:rPr>
+        <w:t xml:space="preserve"> is the name of the collection.</w:t>
       </w:r>
     </w:p>
     <w:p>
@@ -462,11 +586,33 @@
           <w:color w:val="0070C0"/>
         </w:rPr>
       </w:pPr>
-      <w:r>
-        <w:rPr>
-          <w:color w:val="0070C0"/>
-        </w:rPr>
-        <w:t>public void Schema( Schema schema )</w:t>
+      <w:proofErr w:type="gramStart"/>
+      <w:r>
+        <w:rPr>
+          <w:color w:val="0070C0"/>
+        </w:rPr>
+        <w:t>public</w:t>
+      </w:r>
+      <w:proofErr w:type="gramEnd"/>
+      <w:r>
+        <w:rPr>
+          <w:color w:val="0070C0"/>
+        </w:rPr>
+        <w:t xml:space="preserve"> void Schema( Schema </w:t>
+      </w:r>
+      <w:proofErr w:type="spellStart"/>
+      <w:r>
+        <w:rPr>
+          <w:color w:val="0070C0"/>
+        </w:rPr>
+        <w:t>schema</w:t>
+      </w:r>
+      <w:proofErr w:type="spellEnd"/>
+      <w:r>
+        <w:rPr>
+          <w:color w:val="0070C0"/>
+        </w:rPr>
+        <w:t xml:space="preserve"> )</w:t>
       </w:r>
       <w:r>
         <w:rPr>
@@ -493,11 +639,33 @@
           <w:color w:val="0070C0"/>
         </w:rPr>
       </w:pPr>
-      <w:r>
-        <w:rPr>
-          <w:color w:val="0070C0"/>
-        </w:rPr>
-        <w:t>public void Store( DataStore store );</w:t>
+      <w:proofErr w:type="gramStart"/>
+      <w:r>
+        <w:rPr>
+          <w:color w:val="0070C0"/>
+        </w:rPr>
+        <w:t>public</w:t>
+      </w:r>
+      <w:proofErr w:type="gramEnd"/>
+      <w:r>
+        <w:rPr>
+          <w:color w:val="0070C0"/>
+        </w:rPr>
+        <w:t xml:space="preserve"> void Store( </w:t>
+      </w:r>
+      <w:proofErr w:type="spellStart"/>
+      <w:r>
+        <w:rPr>
+          <w:color w:val="0070C0"/>
+        </w:rPr>
+        <w:t>DataStore</w:t>
+      </w:r>
+      <w:proofErr w:type="spellEnd"/>
+      <w:r>
+        <w:rPr>
+          <w:color w:val="0070C0"/>
+        </w:rPr>
+        <w:t xml:space="preserve"> store );</w:t>
       </w:r>
     </w:p>
     <w:p>
@@ -525,11 +693,33 @@
           <w:color w:val="0070C0"/>
         </w:rPr>
       </w:pPr>
-      <w:r>
-        <w:rPr>
-          <w:color w:val="0070C0"/>
-        </w:rPr>
-        <w:t>public DataStore Store();</w:t>
+      <w:proofErr w:type="gramStart"/>
+      <w:r>
+        <w:rPr>
+          <w:color w:val="0070C0"/>
+        </w:rPr>
+        <w:t>public</w:t>
+      </w:r>
+      <w:proofErr w:type="gramEnd"/>
+      <w:r>
+        <w:rPr>
+          <w:color w:val="0070C0"/>
+        </w:rPr>
+        <w:t xml:space="preserve"> </w:t>
+      </w:r>
+      <w:proofErr w:type="spellStart"/>
+      <w:r>
+        <w:rPr>
+          <w:color w:val="0070C0"/>
+        </w:rPr>
+        <w:t>DataStore</w:t>
+      </w:r>
+      <w:proofErr w:type="spellEnd"/>
+      <w:r>
+        <w:rPr>
+          <w:color w:val="0070C0"/>
+        </w:rPr>
+        <w:t xml:space="preserve"> Store();</w:t>
       </w:r>
     </w:p>
     <w:p>
@@ -557,6 +747,76 @@
           <w:color w:val="0070C0"/>
         </w:rPr>
       </w:pPr>
+      <w:proofErr w:type="gramStart"/>
+      <w:r>
+        <w:rPr>
+          <w:color w:val="0070C0"/>
+        </w:rPr>
+        <w:t>public</w:t>
+      </w:r>
+      <w:proofErr w:type="gramEnd"/>
+      <w:r>
+        <w:rPr>
+          <w:color w:val="0070C0"/>
+        </w:rPr>
+        <w:t xml:space="preserve"> </w:t>
+      </w:r>
+      <w:r>
+        <w:rPr>
+          <w:color w:val="0070C0"/>
+        </w:rPr>
+        <w:t>void Parse</w:t>
+      </w:r>
+      <w:r>
+        <w:rPr>
+          <w:color w:val="0070C0"/>
+        </w:rPr>
+        <w:t>r</w:t>
+      </w:r>
+      <w:r>
+        <w:rPr>
+          <w:color w:val="0070C0"/>
+        </w:rPr>
+        <w:t>(</w:t>
+      </w:r>
+      <w:r>
+        <w:rPr>
+          <w:color w:val="0070C0"/>
+        </w:rPr>
+        <w:t xml:space="preserve"> Parse </w:t>
+      </w:r>
+      <w:proofErr w:type="spellStart"/>
+      <w:r>
+        <w:rPr>
+          <w:color w:val="0070C0"/>
+        </w:rPr>
+        <w:t>parse</w:t>
+      </w:r>
+      <w:proofErr w:type="spellEnd"/>
+      <w:r>
+        <w:rPr>
+          <w:color w:val="0070C0"/>
+        </w:rPr>
+        <w:t xml:space="preserve"> </w:t>
+      </w:r>
+      <w:r>
+        <w:rPr>
+          <w:color w:val="0070C0"/>
+        </w:rPr>
+        <w:t>);</w:t>
+      </w:r>
+    </w:p>
+    <w:p>
+      <w:r>
+        <w:t>This method sets the parser for parsing input from a file.</w:t>
+      </w:r>
+    </w:p>
+    <w:p>
+      <w:pPr>
+        <w:rPr>
+          <w:color w:val="0070C0"/>
+        </w:rPr>
+      </w:pPr>
       <w:r>
         <w:rPr>
           <w:color w:val="0070C0"/>
@@ -567,7 +827,19 @@
         <w:rPr>
           <w:color w:val="0070C0"/>
         </w:rPr>
-        <w:t>void DeleteCollection();</w:t>
+        <w:t>Parse Parse</w:t>
+      </w:r>
+      <w:r>
+        <w:rPr>
+          <w:color w:val="0070C0"/>
+        </w:rPr>
+        <w:t>r</w:t>
+      </w:r>
+      <w:r>
+        <w:rPr>
+          <w:color w:val="0070C0"/>
+        </w:rPr>
+        <w:t>();</w:t>
       </w:r>
     </w:p>
     <w:p>
@@ -580,7 +852,75 @@
         <w:rPr>
           <w:color w:val="000000" w:themeColor="text1"/>
         </w:rPr>
-        <w:t>This method deletes a collection from storage. If an error occurs, a CollectionException is thrown.</w:t>
+        <w:t>This method gets the parser for parsing input from a file.</w:t>
+      </w:r>
+    </w:p>
+    <w:p>
+      <w:pPr>
+        <w:rPr>
+          <w:color w:val="0070C0"/>
+        </w:rPr>
+      </w:pPr>
+      <w:proofErr w:type="gramStart"/>
+      <w:r>
+        <w:rPr>
+          <w:color w:val="0070C0"/>
+        </w:rPr>
+        <w:t>public</w:t>
+      </w:r>
+      <w:proofErr w:type="gramEnd"/>
+      <w:r>
+        <w:rPr>
+          <w:color w:val="0070C0"/>
+        </w:rPr>
+        <w:t xml:space="preserve"> </w:t>
+      </w:r>
+      <w:r>
+        <w:rPr>
+          <w:color w:val="0070C0"/>
+        </w:rPr>
+        <w:t xml:space="preserve">void </w:t>
+      </w:r>
+      <w:proofErr w:type="spellStart"/>
+      <w:r>
+        <w:rPr>
+          <w:color w:val="0070C0"/>
+        </w:rPr>
+        <w:t>DeleteCollection</w:t>
+      </w:r>
+      <w:proofErr w:type="spellEnd"/>
+      <w:r>
+        <w:rPr>
+          <w:color w:val="0070C0"/>
+        </w:rPr>
+        <w:t>();</w:t>
+      </w:r>
+    </w:p>
+    <w:p>
+      <w:pPr>
+        <w:rPr>
+          <w:color w:val="000000" w:themeColor="text1"/>
+        </w:rPr>
+      </w:pPr>
+      <w:r>
+        <w:rPr>
+          <w:color w:val="000000" w:themeColor="text1"/>
+        </w:rPr>
+        <w:t xml:space="preserve">This method deletes a collection from storage. If an error occurs, a </w:t>
+      </w:r>
+      <w:proofErr w:type="spellStart"/>
+      <w:r>
+        <w:rPr>
+          <w:color w:val="000000" w:themeColor="text1"/>
+        </w:rPr>
+        <w:t>CollectionException</w:t>
+      </w:r>
+      <w:proofErr w:type="spellEnd"/>
+      <w:r>
+        <w:rPr>
+          <w:color w:val="000000" w:themeColor="text1"/>
+        </w:rPr>
+        <w:t xml:space="preserve"> is thrown.</w:t>
       </w:r>
     </w:p>
     <w:p>
@@ -604,23 +944,39 @@
           <w:color w:val="0070C0"/>
         </w:rPr>
       </w:pPr>
-      <w:r>
-        <w:rPr>
-          <w:color w:val="0070C0"/>
-        </w:rPr>
-        <w:t xml:space="preserve">public </w:t>
-      </w:r>
-      <w:r>
-        <w:rPr>
-          <w:color w:val="0070C0"/>
-        </w:rPr>
-        <w:t xml:space="preserve">void </w:t>
-      </w:r>
-      <w:r>
-        <w:rPr>
-          <w:color w:val="0070C0"/>
-        </w:rPr>
-        <w:t>Open() throws CollectionException;</w:t>
+      <w:proofErr w:type="gramStart"/>
+      <w:r>
+        <w:rPr>
+          <w:color w:val="0070C0"/>
+        </w:rPr>
+        <w:t>public</w:t>
+      </w:r>
+      <w:proofErr w:type="gramEnd"/>
+      <w:r>
+        <w:rPr>
+          <w:color w:val="0070C0"/>
+        </w:rPr>
+        <w:t xml:space="preserve"> </w:t>
+      </w:r>
+      <w:r>
+        <w:rPr>
+          <w:color w:val="0070C0"/>
+        </w:rPr>
+        <w:t xml:space="preserve">void Open() throws </w:t>
+      </w:r>
+      <w:proofErr w:type="spellStart"/>
+      <w:r>
+        <w:rPr>
+          <w:color w:val="0070C0"/>
+        </w:rPr>
+        <w:t>CollectionException</w:t>
+      </w:r>
+      <w:proofErr w:type="spellEnd"/>
+      <w:r>
+        <w:rPr>
+          <w:color w:val="0070C0"/>
+        </w:rPr>
+        <w:t>;</w:t>
       </w:r>
     </w:p>
     <w:p>
@@ -633,44 +989,74 @@
         <w:rPr>
           <w:color w:val="000000" w:themeColor="text1"/>
         </w:rPr>
-        <w:t>This method opens the underlying storage bound to the collection. If an error occurs, a CollectionException is thrown.</w:t>
-      </w:r>
-    </w:p>
-    <w:p>
-      <w:pPr>
-        <w:rPr>
-          <w:color w:val="0070C0"/>
-        </w:rPr>
-      </w:pPr>
-      <w:r>
-        <w:rPr>
-          <w:color w:val="0070C0"/>
-        </w:rPr>
-        <w:t xml:space="preserve">public </w:t>
-      </w:r>
-      <w:r>
-        <w:rPr>
-          <w:color w:val="0070C0"/>
-        </w:rPr>
-        <w:t xml:space="preserve">void </w:t>
-      </w:r>
-      <w:r>
-        <w:rPr>
-          <w:color w:val="0070C0"/>
-        </w:rPr>
-        <w:t>Close() throws CollectionException;</w:t>
-      </w:r>
-    </w:p>
-    <w:p>
-      <w:pPr>
+        <w:t xml:space="preserve">This method opens the underlying storage bound to the collection. If an error occurs, a </w:t>
+      </w:r>
+      <w:proofErr w:type="spellStart"/>
+      <w:r>
         <w:rPr>
           <w:color w:val="000000" w:themeColor="text1"/>
         </w:rPr>
-      </w:pPr>
+        <w:t>CollectionException</w:t>
+      </w:r>
+      <w:proofErr w:type="spellEnd"/>
       <w:r>
         <w:rPr>
           <w:color w:val="000000" w:themeColor="text1"/>
         </w:rPr>
+        <w:t xml:space="preserve"> is thrown.</w:t>
+      </w:r>
+    </w:p>
+    <w:p>
+      <w:pPr>
+        <w:rPr>
+          <w:color w:val="0070C0"/>
+        </w:rPr>
+      </w:pPr>
+      <w:proofErr w:type="gramStart"/>
+      <w:r>
+        <w:rPr>
+          <w:color w:val="0070C0"/>
+        </w:rPr>
+        <w:t>public</w:t>
+      </w:r>
+      <w:proofErr w:type="gramEnd"/>
+      <w:r>
+        <w:rPr>
+          <w:color w:val="0070C0"/>
+        </w:rPr>
+        <w:t xml:space="preserve"> </w:t>
+      </w:r>
+      <w:r>
+        <w:rPr>
+          <w:color w:val="0070C0"/>
+        </w:rPr>
+        <w:t xml:space="preserve">void Close() throws </w:t>
+      </w:r>
+      <w:proofErr w:type="spellStart"/>
+      <w:r>
+        <w:rPr>
+          <w:color w:val="0070C0"/>
+        </w:rPr>
+        <w:t>CollectionException</w:t>
+      </w:r>
+      <w:proofErr w:type="spellEnd"/>
+      <w:r>
+        <w:rPr>
+          <w:color w:val="0070C0"/>
+        </w:rPr>
+        <w:t>;</w:t>
+      </w:r>
+    </w:p>
+    <w:p>
+      <w:pPr>
+        <w:rPr>
+          <w:color w:val="000000" w:themeColor="text1"/>
+        </w:rPr>
+      </w:pPr>
+      <w:r>
+        <w:rPr>
+          <w:color w:val="000000" w:themeColor="text1"/>
+        </w:rPr>
         <w:t xml:space="preserve">This method </w:t>
       </w:r>
       <w:r>
@@ -678,6 +1064,109 @@
           <w:color w:val="000000" w:themeColor="text1"/>
         </w:rPr>
         <w:t xml:space="preserve">closes </w:t>
+      </w:r>
+      <w:r>
+        <w:rPr>
+          <w:color w:val="000000" w:themeColor="text1"/>
+        </w:rPr>
+        <w:t xml:space="preserve">the underlying storage bound to the collection. If an error occurs, a </w:t>
+      </w:r>
+      <w:proofErr w:type="spellStart"/>
+      <w:r>
+        <w:rPr>
+          <w:color w:val="000000" w:themeColor="text1"/>
+        </w:rPr>
+        <w:t>CollectionException</w:t>
+      </w:r>
+      <w:proofErr w:type="spellEnd"/>
+      <w:r>
+        <w:rPr>
+          <w:color w:val="000000" w:themeColor="text1"/>
+        </w:rPr>
+        <w:t xml:space="preserve"> is thrown.</w:t>
+      </w:r>
+    </w:p>
+    <w:p>
+      <w:pPr>
+        <w:rPr>
+          <w:b/>
+          <w:i/>
+        </w:rPr>
+      </w:pPr>
+      <w:r>
+        <w:rPr>
+          <w:b/>
+          <w:i/>
+        </w:rPr>
+        <w:t>Query</w:t>
+      </w:r>
+    </w:p>
+    <w:p>
+      <w:pPr>
+        <w:rPr>
+          <w:color w:val="0070C0"/>
+        </w:rPr>
+      </w:pPr>
+      <w:proofErr w:type="gramStart"/>
+      <w:r>
+        <w:rPr>
+          <w:color w:val="0070C0"/>
+        </w:rPr>
+        <w:t>public</w:t>
+      </w:r>
+      <w:proofErr w:type="gramEnd"/>
+      <w:r>
+        <w:rPr>
+          <w:color w:val="0070C0"/>
+        </w:rPr>
+        <w:t xml:space="preserve"> void </w:t>
+      </w:r>
+      <w:proofErr w:type="spellStart"/>
+      <w:r>
+        <w:rPr>
+          <w:color w:val="0070C0"/>
+        </w:rPr>
+        <w:t>Insert</w:t>
+      </w:r>
+      <w:r>
+        <w:rPr>
+          <w:color w:val="0070C0"/>
+        </w:rPr>
+        <w:t>C</w:t>
+      </w:r>
+      <w:proofErr w:type="spellEnd"/>
+      <w:r>
+        <w:rPr>
+          <w:color w:val="0070C0"/>
+        </w:rPr>
+        <w:t xml:space="preserve">( </w:t>
+      </w:r>
+      <w:proofErr w:type="spellStart"/>
+      <w:r>
+        <w:rPr>
+          <w:color w:val="0070C0"/>
+        </w:rPr>
+        <w:t>ArrayList</w:t>
+      </w:r>
+      <w:proofErr w:type="spellEnd"/>
+      <w:r>
+        <w:rPr>
+          <w:color w:val="0070C0"/>
+        </w:rPr>
+        <w:t>&lt;String&gt; values )</w:t>
+      </w:r>
+    </w:p>
+    <w:p>
+      <w:pPr>
+        <w:rPr>
+          <w:color w:val="000000" w:themeColor="text1"/>
+        </w:rPr>
+      </w:pPr>
+      <w:r>
+        <w:rPr>
+          <w:color w:val="000000" w:themeColor="text1"/>
+        </w:rPr>
+        <w:t>This method inserts a row of data into the data store, where the d</w:t>
       </w:r>
       <w:bookmarkStart w:id="0" w:name="_GoBack"/>
       <w:bookmarkEnd w:id="0"/>
@@ -685,39 +1174,44 @@
         <w:rPr>
           <w:color w:val="000000" w:themeColor="text1"/>
         </w:rPr>
-        <w:t>the underlying storage bound to the collection. If an error occurs, a CollectionException is thrown.</w:t>
-      </w:r>
-    </w:p>
-    <w:p>
-      <w:pPr>
-        <w:rPr>
-          <w:b/>
-          <w:i/>
-        </w:rPr>
-      </w:pPr>
-      <w:r>
-        <w:rPr>
-          <w:b/>
-          <w:i/>
-        </w:rPr>
-        <w:t>Query</w:t>
-      </w:r>
-    </w:p>
-    <w:p>
-      <w:pPr>
-        <w:rPr>
-          <w:color w:val="0070C0"/>
-        </w:rPr>
-      </w:pPr>
-      <w:r>
-        <w:rPr>
-          <w:color w:val="0070C0"/>
-        </w:rPr>
-        <w:t>public void Insert( ArrayList&lt;String&gt; values )</w:t>
-      </w:r>
-    </w:p>
-    <w:p>
-      <w:pPr>
+        <w:t>ata is aligned with the columns in the schema assigned to the data store. If an error occurs, an exception is thrown.</w:t>
+      </w:r>
+    </w:p>
+    <w:p>
+      <w:pPr>
+        <w:tabs>
+          <w:tab w:val="left" w:pos="2400"/>
+        </w:tabs>
+        <w:rPr>
+          <w:color w:val="0070C0"/>
+        </w:rPr>
+      </w:pPr>
+      <w:proofErr w:type="gramStart"/>
+      <w:r>
+        <w:rPr>
+          <w:color w:val="0070C0"/>
+        </w:rPr>
+        <w:t>public</w:t>
+      </w:r>
+      <w:proofErr w:type="gramEnd"/>
+      <w:r>
+        <w:rPr>
+          <w:color w:val="0070C0"/>
+        </w:rPr>
+        <w:t xml:space="preserve"> void </w:t>
+      </w:r>
+      <w:r>
+        <w:rPr>
+          <w:color w:val="0070C0"/>
+        </w:rPr>
+        <w:t xml:space="preserve">Parse() </w:t>
+      </w:r>
+    </w:p>
+    <w:p>
+      <w:pPr>
+        <w:tabs>
+          <w:tab w:val="left" w:pos="2400"/>
+        </w:tabs>
         <w:rPr>
           <w:color w:val="000000" w:themeColor="text1"/>
         </w:rPr>
@@ -726,8 +1220,23 @@
         <w:rPr>
           <w:color w:val="000000" w:themeColor="text1"/>
         </w:rPr>
-        <w:t>This method inserts a row of data into the data store, where the data is aligned with the columns in the schema assigned to the data store. If an error occurs, an exception is thrown.</w:t>
-      </w:r>
+        <w:lastRenderedPageBreak/>
+        <w:t>This method parses an input file and inserts corresponding data as rows into the data store. If an error occurs an exception is thrown.</w:t>
+      </w:r>
+    </w:p>
+    <w:p>
+      <w:pPr>
+        <w:rPr>
+          <w:color w:val="0070C0"/>
+        </w:rPr>
+      </w:pPr>
+    </w:p>
+    <w:p>
+      <w:pPr>
+        <w:rPr>
+          <w:color w:val="000000" w:themeColor="text1"/>
+        </w:rPr>
+      </w:pPr>
     </w:p>
     <w:sectPr>
       <w:pgSz w:w="12240" w:h="15840"/>

</xml_diff>

<commit_message>
sprint 7 remaining checkins
</commit_message>
<xml_diff>
--- a/specs/modules/Collection.docx
+++ b/specs/modules/Collection.docx
@@ -93,7 +93,7 @@
         <w:rPr>
           <w:b/>
         </w:rPr>
-        <w:t>5</w:t>
+        <w:t>7</w:t>
       </w:r>
       <w:r>
         <w:rPr>
@@ -313,21 +313,7 @@
           <w:color w:val="0070C0"/>
         </w:rPr>
         <w:tab/>
-        <w:t xml:space="preserve">  </w:t>
-      </w:r>
-      <w:proofErr w:type="spellStart"/>
-      <w:r>
-        <w:rPr>
-          <w:color w:val="0070C0"/>
-        </w:rPr>
-        <w:t>schema</w:t>
-      </w:r>
-      <w:proofErr w:type="spellEnd"/>
-      <w:r>
-        <w:rPr>
-          <w:color w:val="0070C0"/>
-        </w:rPr>
-        <w:t>;</w:t>
+        <w:t xml:space="preserve">  schema;</w:t>
       </w:r>
       <w:r>
         <w:tab/>
@@ -1155,27 +1141,239 @@
         </w:rPr>
         <w:t>&lt;String&gt; values )</w:t>
       </w:r>
-    </w:p>
-    <w:p>
-      <w:pPr>
-        <w:rPr>
-          <w:color w:val="000000" w:themeColor="text1"/>
-        </w:rPr>
-      </w:pPr>
-      <w:r>
-        <w:rPr>
-          <w:color w:val="000000" w:themeColor="text1"/>
-        </w:rPr>
-        <w:t>This method inserts a row of data into the data store, where the d</w:t>
-      </w:r>
-      <w:bookmarkStart w:id="0" w:name="_GoBack"/>
-      <w:bookmarkEnd w:id="0"/>
-      <w:r>
-        <w:rPr>
-          <w:color w:val="000000" w:themeColor="text1"/>
-        </w:rPr>
-        <w:t>ata is aligned with the columns in the schema assigned to the data store. If an error occurs, an exception is thrown.</w:t>
-      </w:r>
+      <w:r>
+        <w:rPr>
+          <w:color w:val="0070C0"/>
+        </w:rPr>
+        <w:t xml:space="preserve"> </w:t>
+      </w:r>
+      <w:r>
+        <w:rPr>
+          <w:color w:val="0070C0"/>
+        </w:rPr>
+        <w:t xml:space="preserve">throws </w:t>
+      </w:r>
+      <w:proofErr w:type="spellStart"/>
+      <w:r>
+        <w:rPr>
+          <w:color w:val="0070C0"/>
+        </w:rPr>
+        <w:t>CollectionException</w:t>
+      </w:r>
+      <w:proofErr w:type="spellEnd"/>
+    </w:p>
+    <w:p>
+      <w:pPr>
+        <w:rPr>
+          <w:color w:val="000000" w:themeColor="text1"/>
+        </w:rPr>
+      </w:pPr>
+      <w:r>
+        <w:rPr>
+          <w:color w:val="000000" w:themeColor="text1"/>
+        </w:rPr>
+        <w:t>This method inserts a row of data into the data store, where the data is aligned with the columns in the schema assigned to the da</w:t>
+      </w:r>
+      <w:r>
+        <w:rPr>
+          <w:color w:val="000000" w:themeColor="text1"/>
+        </w:rPr>
+        <w:t xml:space="preserve">ta store. If an error occurs, a </w:t>
+      </w:r>
+      <w:proofErr w:type="spellStart"/>
+      <w:r>
+        <w:rPr>
+          <w:color w:val="000000" w:themeColor="text1"/>
+        </w:rPr>
+        <w:t>CollectionE</w:t>
+      </w:r>
+      <w:r>
+        <w:rPr>
+          <w:color w:val="000000" w:themeColor="text1"/>
+        </w:rPr>
+        <w:t>xception</w:t>
+      </w:r>
+      <w:proofErr w:type="spellEnd"/>
+      <w:r>
+        <w:rPr>
+          <w:color w:val="000000" w:themeColor="text1"/>
+        </w:rPr>
+        <w:t xml:space="preserve"> is thrown.</w:t>
+      </w:r>
+    </w:p>
+    <w:p>
+      <w:pPr>
+        <w:rPr>
+          <w:color w:val="0070C0"/>
+        </w:rPr>
+      </w:pPr>
+      <w:proofErr w:type="gramStart"/>
+      <w:r>
+        <w:rPr>
+          <w:color w:val="0070C0"/>
+        </w:rPr>
+        <w:t>public</w:t>
+      </w:r>
+      <w:proofErr w:type="gramEnd"/>
+      <w:r>
+        <w:rPr>
+          <w:color w:val="0070C0"/>
+        </w:rPr>
+        <w:t xml:space="preserve"> void Insert( </w:t>
+      </w:r>
+      <w:proofErr w:type="spellStart"/>
+      <w:r>
+        <w:rPr>
+          <w:color w:val="0070C0"/>
+        </w:rPr>
+        <w:t>ArrayList</w:t>
+      </w:r>
+      <w:proofErr w:type="spellEnd"/>
+      <w:r>
+        <w:rPr>
+          <w:color w:val="0070C0"/>
+        </w:rPr>
+        <w:t>&lt;</w:t>
+      </w:r>
+      <w:proofErr w:type="spellStart"/>
+      <w:r>
+        <w:rPr>
+          <w:color w:val="0070C0"/>
+        </w:rPr>
+        <w:t>String</w:t>
+      </w:r>
+      <w:r>
+        <w:rPr>
+          <w:color w:val="0070C0"/>
+        </w:rPr>
+        <w:t>,String</w:t>
+      </w:r>
+      <w:proofErr w:type="spellEnd"/>
+      <w:r>
+        <w:rPr>
+          <w:color w:val="0070C0"/>
+        </w:rPr>
+        <w:t>&gt; values )</w:t>
+      </w:r>
+      <w:r>
+        <w:rPr>
+          <w:color w:val="0070C0"/>
+        </w:rPr>
+        <w:t xml:space="preserve"> </w:t>
+      </w:r>
+      <w:r>
+        <w:rPr>
+          <w:color w:val="0070C0"/>
+        </w:rPr>
+        <w:t xml:space="preserve">throws </w:t>
+      </w:r>
+      <w:proofErr w:type="spellStart"/>
+      <w:r>
+        <w:rPr>
+          <w:color w:val="0070C0"/>
+        </w:rPr>
+        <w:t>CollectionException</w:t>
+      </w:r>
+      <w:proofErr w:type="spellEnd"/>
+    </w:p>
+    <w:p>
+      <w:pPr>
+        <w:rPr>
+          <w:color w:val="0070C0"/>
+        </w:rPr>
+      </w:pPr>
+      <w:r>
+        <w:rPr>
+          <w:color w:val="000000" w:themeColor="text1"/>
+        </w:rPr>
+        <w:lastRenderedPageBreak/>
+        <w:t>This method inserts a row of data into the data store, where each item in values is a key-value pair; whereby, the key is the field (column) name and the value is the value of the field.</w:t>
+      </w:r>
+      <w:r>
+        <w:rPr>
+          <w:color w:val="0070C0"/>
+        </w:rPr>
+        <w:t xml:space="preserve"> </w:t>
+      </w:r>
+      <w:r>
+        <w:rPr>
+          <w:color w:val="000000" w:themeColor="text1"/>
+        </w:rPr>
+        <w:t xml:space="preserve">If an error occurs, a </w:t>
+      </w:r>
+      <w:proofErr w:type="spellStart"/>
+      <w:r>
+        <w:rPr>
+          <w:color w:val="000000" w:themeColor="text1"/>
+        </w:rPr>
+        <w:t>CollectionException</w:t>
+      </w:r>
+      <w:proofErr w:type="spellEnd"/>
+      <w:r>
+        <w:rPr>
+          <w:color w:val="000000" w:themeColor="text1"/>
+        </w:rPr>
+        <w:t xml:space="preserve"> is thrown.</w:t>
+      </w:r>
+    </w:p>
+    <w:p>
+      <w:pPr>
+        <w:rPr>
+          <w:color w:val="0070C0"/>
+        </w:rPr>
+      </w:pPr>
+      <w:proofErr w:type="gramStart"/>
+      <w:r>
+        <w:rPr>
+          <w:color w:val="0070C0"/>
+        </w:rPr>
+        <w:t>public</w:t>
+      </w:r>
+      <w:proofErr w:type="gramEnd"/>
+      <w:r>
+        <w:rPr>
+          <w:color w:val="0070C0"/>
+        </w:rPr>
+        <w:t xml:space="preserve"> void </w:t>
+      </w:r>
+      <w:r>
+        <w:rPr>
+          <w:color w:val="0070C0"/>
+        </w:rPr>
+        <w:t>Parse</w:t>
+      </w:r>
+      <w:r>
+        <w:rPr>
+          <w:color w:val="0070C0"/>
+        </w:rPr>
+        <w:t>(</w:t>
+      </w:r>
+      <w:r>
+        <w:rPr>
+          <w:color w:val="0070C0"/>
+        </w:rPr>
+        <w:t>)</w:t>
+      </w:r>
+      <w:r>
+        <w:rPr>
+          <w:color w:val="0070C0"/>
+        </w:rPr>
+        <w:t xml:space="preserve"> </w:t>
+      </w:r>
+      <w:r>
+        <w:rPr>
+          <w:color w:val="0070C0"/>
+        </w:rPr>
+        <w:t xml:space="preserve">throws </w:t>
+      </w:r>
+      <w:proofErr w:type="spellStart"/>
+      <w:r>
+        <w:rPr>
+          <w:color w:val="0070C0"/>
+        </w:rPr>
+        <w:t>CollectionException</w:t>
+      </w:r>
+      <w:proofErr w:type="spellEnd"/>
     </w:p>
     <w:p>
       <w:pPr>
@@ -1183,6 +1381,45 @@
           <w:tab w:val="left" w:pos="2400"/>
         </w:tabs>
         <w:rPr>
+          <w:color w:val="000000" w:themeColor="text1"/>
+        </w:rPr>
+      </w:pPr>
+      <w:r>
+        <w:rPr>
+          <w:color w:val="000000" w:themeColor="text1"/>
+        </w:rPr>
+        <w:t>This method parses an input file and inserts corresponding data as rows into the d</w:t>
+      </w:r>
+      <w:r>
+        <w:rPr>
+          <w:color w:val="000000" w:themeColor="text1"/>
+        </w:rPr>
+        <w:t xml:space="preserve">ata store. If an error occurs a </w:t>
+      </w:r>
+      <w:proofErr w:type="spellStart"/>
+      <w:r>
+        <w:rPr>
+          <w:color w:val="000000" w:themeColor="text1"/>
+        </w:rPr>
+        <w:t>CollectionE</w:t>
+      </w:r>
+      <w:r>
+        <w:rPr>
+          <w:color w:val="000000" w:themeColor="text1"/>
+        </w:rPr>
+        <w:t>xception</w:t>
+      </w:r>
+      <w:proofErr w:type="spellEnd"/>
+      <w:r>
+        <w:rPr>
+          <w:color w:val="000000" w:themeColor="text1"/>
+        </w:rPr>
+        <w:t xml:space="preserve"> is thrown.</w:t>
+      </w:r>
+    </w:p>
+    <w:p>
+      <w:pPr>
+        <w:rPr>
           <w:color w:val="0070C0"/>
         </w:rPr>
       </w:pPr>
@@ -1198,14 +1435,50 @@
         <w:rPr>
           <w:color w:val="0070C0"/>
         </w:rPr>
-        <w:t xml:space="preserve"> void </w:t>
-      </w:r>
-      <w:r>
-        <w:rPr>
-          <w:color w:val="0070C0"/>
-        </w:rPr>
-        <w:t xml:space="preserve">Parse() </w:t>
-      </w:r>
+        <w:t xml:space="preserve"> </w:t>
+      </w:r>
+      <w:proofErr w:type="spellStart"/>
+      <w:r>
+        <w:rPr>
+          <w:color w:val="0070C0"/>
+        </w:rPr>
+        <w:t>ArrayList</w:t>
+      </w:r>
+      <w:proofErr w:type="spellEnd"/>
+      <w:r>
+        <w:rPr>
+          <w:color w:val="0070C0"/>
+        </w:rPr>
+        <w:t xml:space="preserve">&lt;Data[]&gt;  Select( </w:t>
+      </w:r>
+      <w:proofErr w:type="spellStart"/>
+      <w:r>
+        <w:rPr>
+          <w:color w:val="0070C0"/>
+        </w:rPr>
+        <w:t>ArrayList</w:t>
+      </w:r>
+      <w:proofErr w:type="spellEnd"/>
+      <w:r>
+        <w:rPr>
+          <w:color w:val="0070C0"/>
+        </w:rPr>
+        <w:t xml:space="preserve">&lt;String&gt; fields ) </w:t>
+      </w:r>
+      <w:r>
+        <w:rPr>
+          <w:color w:val="0070C0"/>
+        </w:rPr>
+        <w:t xml:space="preserve"> throws </w:t>
+      </w:r>
+      <w:proofErr w:type="spellStart"/>
+      <w:r>
+        <w:rPr>
+          <w:color w:val="0070C0"/>
+        </w:rPr>
+        <w:t>CollectionException</w:t>
+      </w:r>
+      <w:proofErr w:type="spellEnd"/>
     </w:p>
     <w:p>
       <w:pPr>
@@ -1220,9 +1493,24 @@
         <w:rPr>
           <w:color w:val="000000" w:themeColor="text1"/>
         </w:rPr>
-        <w:lastRenderedPageBreak/>
-        <w:t>This method parses an input file and inserts corresponding data as rows into the data store. If an error occurs an exception is thrown.</w:t>
-      </w:r>
+        <w:t xml:space="preserve">This method selects rows of data from a </w:t>
+      </w:r>
+      <w:proofErr w:type="spellStart"/>
+      <w:r>
+        <w:rPr>
+          <w:color w:val="000000" w:themeColor="text1"/>
+        </w:rPr>
+        <w:t>datastore</w:t>
+      </w:r>
+      <w:proofErr w:type="spellEnd"/>
+      <w:r>
+        <w:rPr>
+          <w:color w:val="000000" w:themeColor="text1"/>
+        </w:rPr>
+        <w:t>. TODO</w:t>
+      </w:r>
+      <w:bookmarkStart w:id="0" w:name="_GoBack"/>
+      <w:bookmarkEnd w:id="0"/>
     </w:p>
     <w:p>
       <w:pPr>

</xml_diff>